<commit_message>
new pop ups and son file with extensions
the server is now settled to false so you can see the reaction in the
case of malware
</commit_message>
<xml_diff>
--- a/מיני פרויקט.docx
+++ b/מיני פרויקט.docx
@@ -1,6 +1,6 @@
 
 <file path=word/document.xml><?xml version="1.0" encoding="utf-8"?>
-<w:document xmlns:wpc="http://schemas.microsoft.com/office/word/2010/wordprocessingCanvas" xmlns:cx="http://schemas.microsoft.com/office/drawing/2014/chartex" xmlns:cx1="http://schemas.microsoft.com/office/drawing/2015/9/8/chartex" xmlns:cx2="http://schemas.microsoft.com/office/drawing/2015/10/21/chartex" xmlns:mc="http://schemas.openxmlformats.org/markup-compatibility/2006" xmlns:o="urn:schemas-microsoft-com:office:office" xmlns:r="http://schemas.openxmlformats.org/officeDocument/2006/relationships" xmlns:m="http://schemas.openxmlformats.org/officeDocument/2006/math" xmlns:v="urn:schemas-microsoft-com:vml" xmlns:wp14="http://schemas.microsoft.com/office/word/2010/wordprocessingDrawing" xmlns:wp="http://schemas.openxmlformats.org/drawingml/2006/wordprocessingDrawing" xmlns:w10="urn:schemas-microsoft-com:office:word" xmlns:w="http://schemas.openxmlformats.org/wordprocessingml/2006/main" xmlns:w14="http://schemas.microsoft.com/office/word/2010/wordml" xmlns:w15="http://schemas.microsoft.com/office/word/2012/wordml" xmlns:w16se="http://schemas.microsoft.com/office/word/2015/wordml/symex" xmlns:wpg="http://schemas.microsoft.com/office/word/2010/wordprocessingGroup" xmlns:wpi="http://schemas.microsoft.com/office/word/2010/wordprocessingInk" xmlns:wne="http://schemas.microsoft.com/office/word/2006/wordml" xmlns:wps="http://schemas.microsoft.com/office/word/2010/wordprocessingShape" mc:Ignorable="w14 w15 w16se wp14">
+<w:document xmlns:wpc="http://schemas.microsoft.com/office/word/2010/wordprocessingCanvas" xmlns:mo="http://schemas.microsoft.com/office/mac/office/2008/main" xmlns:mc="http://schemas.openxmlformats.org/markup-compatibility/2006" xmlns:mv="urn:schemas-microsoft-com:mac:vml" xmlns:o="urn:schemas-microsoft-com:office:office" xmlns:r="http://schemas.openxmlformats.org/officeDocument/2006/relationships" xmlns:m="http://schemas.openxmlformats.org/officeDocument/2006/math" xmlns:v="urn:schemas-microsoft-com:vml" xmlns:wp14="http://schemas.microsoft.com/office/word/2010/wordprocessingDrawing" xmlns:wp="http://schemas.openxmlformats.org/drawingml/2006/wordprocessingDrawing" xmlns:w10="urn:schemas-microsoft-com:office:word" xmlns:w="http://schemas.openxmlformats.org/wordprocessingml/2006/main" xmlns:w14="http://schemas.microsoft.com/office/word/2010/wordml" xmlns:w15="http://schemas.microsoft.com/office/word/2012/wordml" xmlns:wpg="http://schemas.microsoft.com/office/word/2010/wordprocessingGroup" xmlns:wpi="http://schemas.microsoft.com/office/word/2010/wordprocessingInk" xmlns:wne="http://schemas.microsoft.com/office/word/2006/wordml" xmlns:wps="http://schemas.microsoft.com/office/word/2010/wordprocessingShape" mc:Ignorable="w14 w15 wp14">
   <w:body>
     <w:p>
       <w:pPr>
@@ -69,7 +69,7 @@
     </w:p>
     <w:p>
       <w:pPr>
-        <w:pStyle w:val="ListParagraph"/>
+        <w:pStyle w:val="a3"/>
         <w:numPr>
           <w:ilvl w:val="0"/>
           <w:numId w:val="1"/>
@@ -91,7 +91,7 @@
     </w:p>
     <w:p>
       <w:pPr>
-        <w:pStyle w:val="ListParagraph"/>
+        <w:pStyle w:val="a3"/>
         <w:numPr>
           <w:ilvl w:val="0"/>
           <w:numId w:val="1"/>
@@ -194,8 +194,6 @@
           <w:szCs w:val="56"/>
         </w:rPr>
       </w:pPr>
-      <w:bookmarkStart w:id="0" w:name="_GoBack"/>
-      <w:bookmarkEnd w:id="0"/>
     </w:p>
     <w:p>
       <w:pPr>
@@ -235,7 +233,7 @@
     </w:p>
     <w:p>
       <w:pPr>
-        <w:pStyle w:val="ListParagraph"/>
+        <w:pStyle w:val="a3"/>
         <w:numPr>
           <w:ilvl w:val="0"/>
           <w:numId w:val="2"/>
@@ -264,7 +262,7 @@
     </w:p>
     <w:p>
       <w:pPr>
-        <w:pStyle w:val="ListParagraph"/>
+        <w:pStyle w:val="a3"/>
         <w:numPr>
           <w:ilvl w:val="0"/>
           <w:numId w:val="2"/>
@@ -420,9 +418,423 @@
         <w:rPr>
           <w:sz w:val="40"/>
           <w:szCs w:val="40"/>
-          <w:rtl/>
-        </w:rPr>
-      </w:pPr>
+        </w:rPr>
+      </w:pPr>
+    </w:p>
+    <w:p>
+      <w:pPr>
+        <w:rPr>
+          <w:sz w:val="40"/>
+          <w:szCs w:val="40"/>
+        </w:rPr>
+      </w:pPr>
+    </w:p>
+    <w:p>
+      <w:pPr>
+        <w:rPr>
+          <w:sz w:val="40"/>
+          <w:szCs w:val="40"/>
+        </w:rPr>
+      </w:pPr>
+    </w:p>
+    <w:p>
+      <w:pPr>
+        <w:rPr>
+          <w:sz w:val="40"/>
+          <w:szCs w:val="40"/>
+        </w:rPr>
+      </w:pPr>
+    </w:p>
+    <w:p>
+      <w:pPr>
+        <w:rPr>
+          <w:rFonts w:hint="cs"/>
+          <w:sz w:val="40"/>
+          <w:szCs w:val="40"/>
+          <w:rtl/>
+        </w:rPr>
+      </w:pPr>
+      <w:r>
+        <w:rPr>
+          <w:rFonts w:hint="cs"/>
+          <w:sz w:val="40"/>
+          <w:szCs w:val="40"/>
+          <w:rtl/>
+        </w:rPr>
+        <w:t>כתבנו ב</w:t>
+      </w:r>
+      <w:proofErr w:type="spellStart"/>
+      <w:r>
+        <w:rPr>
+          <w:sz w:val="40"/>
+          <w:szCs w:val="40"/>
+        </w:rPr>
+        <w:t>js</w:t>
+      </w:r>
+      <w:proofErr w:type="spellEnd"/>
+      <w:r>
+        <w:rPr>
+          <w:rFonts w:hint="cs"/>
+          <w:sz w:val="40"/>
+          <w:szCs w:val="40"/>
+          <w:rtl/>
+        </w:rPr>
+        <w:t xml:space="preserve"> תוסף לגוגל כרום , שמקבל מאתר אינטרנט כלשהו קידוד של הקובץ אותו אנחנו רוצים להוריד ע"י בקשת </w:t>
+      </w:r>
+      <w:r>
+        <w:rPr>
+          <w:sz w:val="40"/>
+          <w:szCs w:val="40"/>
+        </w:rPr>
+        <w:t xml:space="preserve">ajax </w:t>
+      </w:r>
+      <w:r>
+        <w:rPr>
+          <w:rFonts w:hint="cs"/>
+          <w:sz w:val="40"/>
+          <w:szCs w:val="40"/>
+          <w:rtl/>
+        </w:rPr>
+        <w:t>. התוסף יודע להתמודד עם סוגי קבצים כגון:...</w:t>
+      </w:r>
+    </w:p>
+    <w:p>
+      <w:pPr>
+        <w:rPr>
+          <w:rFonts w:hint="cs"/>
+          <w:sz w:val="40"/>
+          <w:szCs w:val="40"/>
+          <w:rtl/>
+        </w:rPr>
+      </w:pPr>
+      <w:r>
+        <w:rPr>
+          <w:rFonts w:hint="cs"/>
+          <w:sz w:val="40"/>
+          <w:szCs w:val="40"/>
+          <w:rtl/>
+        </w:rPr>
+        <w:t>יודע לפענח האם בקישור ההורדה קיימת הפניה ללינק וגם לאובייקט עצמו.</w:t>
+      </w:r>
+    </w:p>
+    <w:p>
+      <w:pPr>
+        <w:rPr>
+          <w:rFonts w:hint="cs"/>
+          <w:sz w:val="40"/>
+          <w:szCs w:val="40"/>
+          <w:rtl/>
+        </w:rPr>
+      </w:pPr>
+      <w:r>
+        <w:rPr>
+          <w:rFonts w:hint="cs"/>
+          <w:sz w:val="40"/>
+          <w:szCs w:val="40"/>
+          <w:rtl/>
+        </w:rPr>
+        <w:t xml:space="preserve">הוספנו פופ </w:t>
+      </w:r>
+      <w:r>
+        <w:rPr>
+          <w:sz w:val="40"/>
+          <w:szCs w:val="40"/>
+          <w:rtl/>
+        </w:rPr>
+        <w:t>–</w:t>
+      </w:r>
+      <w:r>
+        <w:rPr>
+          <w:rFonts w:hint="cs"/>
+          <w:sz w:val="40"/>
+          <w:szCs w:val="40"/>
+          <w:rtl/>
+        </w:rPr>
+        <w:t>אפס שמעלים שאילתות למשתמש לגבי החלטת התוסף.</w:t>
+      </w:r>
+    </w:p>
+    <w:p>
+      <w:pPr>
+        <w:rPr>
+          <w:rFonts w:hint="cs"/>
+          <w:sz w:val="40"/>
+          <w:szCs w:val="40"/>
+          <w:rtl/>
+        </w:rPr>
+      </w:pPr>
+      <w:r>
+        <w:rPr>
+          <w:rFonts w:hint="cs"/>
+          <w:sz w:val="40"/>
+          <w:szCs w:val="40"/>
+          <w:rtl/>
+        </w:rPr>
+        <w:t>התמודדנו עם מקרים שבהם לא ניתן היה לפענח את כתובת הלינק.</w:t>
+      </w:r>
+    </w:p>
+    <w:p>
+      <w:pPr>
+        <w:rPr>
+          <w:rFonts w:hint="cs"/>
+          <w:sz w:val="40"/>
+          <w:szCs w:val="40"/>
+          <w:rtl/>
+        </w:rPr>
+      </w:pPr>
+    </w:p>
+    <w:p>
+      <w:pPr>
+        <w:rPr>
+          <w:rFonts w:hint="cs"/>
+          <w:sz w:val="40"/>
+          <w:szCs w:val="40"/>
+          <w:rtl/>
+        </w:rPr>
+      </w:pPr>
+      <w:r>
+        <w:rPr>
+          <w:rFonts w:hint="cs"/>
+          <w:sz w:val="40"/>
+          <w:szCs w:val="40"/>
+          <w:rtl/>
+        </w:rPr>
+        <w:t xml:space="preserve">כתבנו </w:t>
+      </w:r>
+      <w:proofErr w:type="spellStart"/>
+      <w:r>
+        <w:rPr>
+          <w:rFonts w:hint="cs"/>
+          <w:sz w:val="40"/>
+          <w:szCs w:val="40"/>
+          <w:rtl/>
+        </w:rPr>
+        <w:t>בפייטון</w:t>
+      </w:r>
+      <w:proofErr w:type="spellEnd"/>
+      <w:r>
+        <w:rPr>
+          <w:rFonts w:hint="cs"/>
+          <w:sz w:val="40"/>
+          <w:szCs w:val="40"/>
+          <w:rtl/>
+        </w:rPr>
+        <w:t xml:space="preserve"> שרת מבוסס </w:t>
+      </w:r>
+      <w:r>
+        <w:rPr>
+          <w:sz w:val="40"/>
+          <w:szCs w:val="40"/>
+        </w:rPr>
+        <w:t>Flask</w:t>
+      </w:r>
+      <w:r>
+        <w:rPr>
+          <w:rFonts w:hint="cs"/>
+          <w:sz w:val="40"/>
+          <w:szCs w:val="40"/>
+          <w:rtl/>
+        </w:rPr>
+        <w:t xml:space="preserve"> , בהתחלה השתמשנו באיי פי לוקלי ולאחר מכן העלנו את השרת לענן חינמי </w:t>
+      </w:r>
+      <w:proofErr w:type="spellStart"/>
+      <w:r>
+        <w:rPr>
+          <w:sz w:val="40"/>
+          <w:szCs w:val="40"/>
+        </w:rPr>
+        <w:t>heroku</w:t>
+      </w:r>
+      <w:proofErr w:type="spellEnd"/>
+      <w:r>
+        <w:rPr>
+          <w:rFonts w:hint="cs"/>
+          <w:sz w:val="40"/>
+          <w:szCs w:val="40"/>
+          <w:rtl/>
+        </w:rPr>
+        <w:t>.</w:t>
+      </w:r>
+    </w:p>
+    <w:p>
+      <w:pPr>
+        <w:rPr>
+          <w:rFonts w:hint="cs"/>
+          <w:sz w:val="40"/>
+          <w:szCs w:val="40"/>
+          <w:rtl/>
+        </w:rPr>
+      </w:pPr>
+      <w:r>
+        <w:rPr>
+          <w:rFonts w:hint="cs"/>
+          <w:sz w:val="40"/>
+          <w:szCs w:val="40"/>
+          <w:rtl/>
+        </w:rPr>
+        <w:t xml:space="preserve">בשרת אנחנו מטפלים בבניית הקובץ מתוך הקידוד שקיבלנו בצורת אובייקט </w:t>
+      </w:r>
+      <w:r>
+        <w:rPr>
+          <w:sz w:val="40"/>
+          <w:szCs w:val="40"/>
+        </w:rPr>
+        <w:t>blob</w:t>
+      </w:r>
+      <w:r>
+        <w:rPr>
+          <w:rFonts w:hint="cs"/>
+          <w:sz w:val="40"/>
+          <w:szCs w:val="40"/>
+          <w:rtl/>
+        </w:rPr>
+        <w:t xml:space="preserve"> ובפענוח הסיומת של הקובץ ע"י טבל המרות מה </w:t>
+      </w:r>
+      <w:r>
+        <w:rPr>
+          <w:sz w:val="40"/>
+          <w:szCs w:val="40"/>
+          <w:rtl/>
+        </w:rPr>
+        <w:t>–</w:t>
+      </w:r>
+      <w:r>
+        <w:rPr>
+          <w:sz w:val="40"/>
+          <w:szCs w:val="40"/>
+        </w:rPr>
+        <w:t xml:space="preserve">mime type </w:t>
+      </w:r>
+      <w:r>
+        <w:rPr>
+          <w:rFonts w:hint="cs"/>
+          <w:sz w:val="40"/>
+          <w:szCs w:val="40"/>
+          <w:rtl/>
+        </w:rPr>
+        <w:t xml:space="preserve"> שמוכל בתוך ה </w:t>
+      </w:r>
+      <w:r>
+        <w:rPr>
+          <w:sz w:val="40"/>
+          <w:szCs w:val="40"/>
+        </w:rPr>
+        <w:t>blob</w:t>
+      </w:r>
+      <w:r>
+        <w:rPr>
+          <w:rFonts w:hint="cs"/>
+          <w:sz w:val="40"/>
+          <w:szCs w:val="40"/>
+          <w:rtl/>
+        </w:rPr>
+        <w:t>.</w:t>
+      </w:r>
+    </w:p>
+    <w:p>
+      <w:pPr>
+        <w:rPr>
+          <w:rFonts w:hint="cs"/>
+          <w:sz w:val="40"/>
+          <w:szCs w:val="40"/>
+          <w:rtl/>
+        </w:rPr>
+      </w:pPr>
+    </w:p>
+    <w:p>
+      <w:pPr>
+        <w:rPr>
+          <w:rFonts w:hint="cs"/>
+          <w:sz w:val="40"/>
+          <w:szCs w:val="40"/>
+          <w:rtl/>
+        </w:rPr>
+      </w:pPr>
+      <w:r>
+        <w:rPr>
+          <w:rFonts w:hint="cs"/>
+          <w:sz w:val="40"/>
+          <w:szCs w:val="40"/>
+          <w:rtl/>
+        </w:rPr>
+        <w:t>החלק הקשה, נרצה שהשרת ישלח את הקובץ ל</w:t>
+      </w:r>
+      <w:r>
+        <w:rPr>
+          <w:sz w:val="40"/>
+          <w:szCs w:val="40"/>
+        </w:rPr>
+        <w:t xml:space="preserve">sandbox </w:t>
+      </w:r>
+      <w:proofErr w:type="spellStart"/>
+      <w:r>
+        <w:rPr>
+          <w:sz w:val="40"/>
+          <w:szCs w:val="40"/>
+        </w:rPr>
+        <w:t>cocku</w:t>
+      </w:r>
+      <w:proofErr w:type="spellEnd"/>
+      <w:r>
+        <w:rPr>
+          <w:rFonts w:hint="cs"/>
+          <w:sz w:val="40"/>
+          <w:szCs w:val="40"/>
+          <w:rtl/>
+        </w:rPr>
+        <w:t xml:space="preserve"> על מנת לוודא שאינו מכיל </w:t>
+      </w:r>
+      <w:proofErr w:type="spellStart"/>
+      <w:r>
+        <w:rPr>
+          <w:rFonts w:hint="cs"/>
+          <w:sz w:val="40"/>
+          <w:szCs w:val="40"/>
+          <w:rtl/>
+        </w:rPr>
+        <w:t>נוזקה</w:t>
+      </w:r>
+      <w:proofErr w:type="spellEnd"/>
+      <w:r>
+        <w:rPr>
+          <w:rFonts w:hint="cs"/>
+          <w:sz w:val="40"/>
+          <w:szCs w:val="40"/>
+          <w:rtl/>
+        </w:rPr>
+        <w:t xml:space="preserve">  ובמידה </w:t>
+      </w:r>
+      <w:proofErr w:type="spellStart"/>
+      <w:r>
+        <w:rPr>
+          <w:rFonts w:hint="cs"/>
+          <w:sz w:val="40"/>
+          <w:szCs w:val="40"/>
+          <w:rtl/>
+        </w:rPr>
+        <w:t>וןהקובץ</w:t>
+      </w:r>
+      <w:proofErr w:type="spellEnd"/>
+      <w:r>
+        <w:rPr>
+          <w:rFonts w:hint="cs"/>
+          <w:sz w:val="40"/>
+          <w:szCs w:val="40"/>
+          <w:rtl/>
+        </w:rPr>
+        <w:t xml:space="preserve"> "נקי" יאשר לתוסף בכרום לבצע את </w:t>
+      </w:r>
+      <w:r>
+        <w:rPr>
+          <w:rFonts w:hint="cs"/>
+          <w:sz w:val="40"/>
+          <w:szCs w:val="40"/>
+          <w:rtl/>
+        </w:rPr>
+        <w:lastRenderedPageBreak/>
+        <w:t>ההורדה , כמו כן הוספנו אפשרות להוריד את הקובץ כנגד המלצת השרת.</w:t>
+      </w:r>
+      <w:bookmarkStart w:id="0" w:name="_GoBack"/>
+      <w:bookmarkEnd w:id="0"/>
     </w:p>
     <w:sectPr>
       <w:pgSz w:w="11900" w:h="16840"/>
@@ -437,8 +849,8 @@
 </file>
 
 <file path=word/numbering.xml><?xml version="1.0" encoding="utf-8"?>
-<w:numbering xmlns:wpc="http://schemas.microsoft.com/office/word/2010/wordprocessingCanvas" xmlns:cx="http://schemas.microsoft.com/office/drawing/2014/chartex" xmlns:cx1="http://schemas.microsoft.com/office/drawing/2015/9/8/chartex" xmlns:cx2="http://schemas.microsoft.com/office/drawing/2015/10/21/chartex" xmlns:mc="http://schemas.openxmlformats.org/markup-compatibility/2006" xmlns:o="urn:schemas-microsoft-com:office:office" xmlns:r="http://schemas.openxmlformats.org/officeDocument/2006/relationships" xmlns:m="http://schemas.openxmlformats.org/officeDocument/2006/math" xmlns:v="urn:schemas-microsoft-com:vml" xmlns:wp14="http://schemas.microsoft.com/office/word/2010/wordprocessingDrawing" xmlns:wp="http://schemas.openxmlformats.org/drawingml/2006/wordprocessingDrawing" xmlns:w10="urn:schemas-microsoft-com:office:word" xmlns:w="http://schemas.openxmlformats.org/wordprocessingml/2006/main" xmlns:w14="http://schemas.microsoft.com/office/word/2010/wordml" xmlns:w15="http://schemas.microsoft.com/office/word/2012/wordml" xmlns:w16se="http://schemas.microsoft.com/office/word/2015/wordml/symex" xmlns:wpg="http://schemas.microsoft.com/office/word/2010/wordprocessingGroup" xmlns:wpi="http://schemas.microsoft.com/office/word/2010/wordprocessingInk" xmlns:wne="http://schemas.microsoft.com/office/word/2006/wordml" xmlns:wps="http://schemas.microsoft.com/office/word/2010/wordprocessingShape" mc:Ignorable="w14 w15 w16se wp14">
-  <w:abstractNum w:abstractNumId="0" w15:restartNumberingAfterBreak="0">
+<w:numbering xmlns:wpc="http://schemas.microsoft.com/office/word/2010/wordprocessingCanvas" xmlns:mo="http://schemas.microsoft.com/office/mac/office/2008/main" xmlns:mc="http://schemas.openxmlformats.org/markup-compatibility/2006" xmlns:mv="urn:schemas-microsoft-com:mac:vml" xmlns:o="urn:schemas-microsoft-com:office:office" xmlns:r="http://schemas.openxmlformats.org/officeDocument/2006/relationships" xmlns:m="http://schemas.openxmlformats.org/officeDocument/2006/math" xmlns:v="urn:schemas-microsoft-com:vml" xmlns:wp14="http://schemas.microsoft.com/office/word/2010/wordprocessingDrawing" xmlns:wp="http://schemas.openxmlformats.org/drawingml/2006/wordprocessingDrawing" xmlns:w10="urn:schemas-microsoft-com:office:word" xmlns:w="http://schemas.openxmlformats.org/wordprocessingml/2006/main" xmlns:w14="http://schemas.microsoft.com/office/word/2010/wordml" xmlns:w15="http://schemas.microsoft.com/office/word/2012/wordml" xmlns:wpg="http://schemas.microsoft.com/office/word/2010/wordprocessingGroup" xmlns:wpi="http://schemas.microsoft.com/office/word/2010/wordprocessingInk" xmlns:wne="http://schemas.microsoft.com/office/word/2006/wordml" xmlns:wps="http://schemas.microsoft.com/office/word/2010/wordprocessingShape" mc:Ignorable="w14 w15 wp14">
+  <w:abstractNum w:abstractNumId="0">
     <w:nsid w:val="6EAA3981"/>
     <w:multiLevelType w:val="hybridMultilevel"/>
     <w:tmpl w:val="66A07072"/>
@@ -527,7 +939,7 @@
       </w:pPr>
     </w:lvl>
   </w:abstractNum>
-  <w:abstractNum w:abstractNumId="1" w15:restartNumberingAfterBreak="0">
+  <w:abstractNum w:abstractNumId="1">
     <w:nsid w:val="790754AB"/>
     <w:multiLevelType w:val="hybridMultilevel"/>
     <w:tmpl w:val="04FCB006"/>
@@ -626,7 +1038,7 @@
 </file>
 
 <file path=word/styles.xml><?xml version="1.0" encoding="utf-8"?>
-<w:styles xmlns:mc="http://schemas.openxmlformats.org/markup-compatibility/2006" xmlns:r="http://schemas.openxmlformats.org/officeDocument/2006/relationships" xmlns:w="http://schemas.openxmlformats.org/wordprocessingml/2006/main" xmlns:w14="http://schemas.microsoft.com/office/word/2010/wordml" xmlns:w15="http://schemas.microsoft.com/office/word/2012/wordml" xmlns:w16se="http://schemas.microsoft.com/office/word/2015/wordml/symex" mc:Ignorable="w14 w15 w16se">
+<w:styles xmlns:mc="http://schemas.openxmlformats.org/markup-compatibility/2006" xmlns:r="http://schemas.openxmlformats.org/officeDocument/2006/relationships" xmlns:w="http://schemas.openxmlformats.org/wordprocessingml/2006/main" xmlns:w14="http://schemas.microsoft.com/office/word/2010/wordml" xmlns:w15="http://schemas.microsoft.com/office/word/2012/wordml" mc:Ignorable="w14 w15">
   <w:docDefaults>
     <w:rPrDefault>
       <w:rPr>
@@ -638,7 +1050,7 @@
     </w:rPrDefault>
     <w:pPrDefault/>
   </w:docDefaults>
-  <w:latentStyles w:defLockedState="0" w:defUIPriority="99" w:defSemiHidden="0" w:defUnhideWhenUsed="0" w:defQFormat="0" w:count="372">
+  <w:latentStyles w:defLockedState="0" w:defUIPriority="99" w:defSemiHidden="0" w:defUnhideWhenUsed="0" w:defQFormat="0" w:count="382">
     <w:lsdException w:name="Normal" w:uiPriority="0" w:qFormat="1"/>
     <w:lsdException w:name="heading 1" w:uiPriority="9" w:qFormat="1"/>
     <w:lsdException w:name="heading 2" w:semiHidden="1" w:uiPriority="9" w:unhideWhenUsed="1" w:qFormat="1"/>
@@ -744,7 +1156,6 @@
     <w:lsdException w:name="HTML Sample" w:semiHidden="1" w:unhideWhenUsed="1"/>
     <w:lsdException w:name="HTML Typewriter" w:semiHidden="1" w:unhideWhenUsed="1"/>
     <w:lsdException w:name="HTML Variable" w:semiHidden="1" w:unhideWhenUsed="1"/>
-    <w:lsdException w:name="Normal Table" w:semiHidden="1" w:unhideWhenUsed="1"/>
     <w:lsdException w:name="annotation subject" w:semiHidden="1" w:unhideWhenUsed="1"/>
     <w:lsdException w:name="No List" w:semiHidden="1" w:unhideWhenUsed="1"/>
     <w:lsdException w:name="Outline List 1" w:semiHidden="1" w:unhideWhenUsed="1"/>
@@ -791,10 +1202,8 @@
     <w:lsdException w:name="Table Subtle 2" w:semiHidden="1" w:unhideWhenUsed="1"/>
     <w:lsdException w:name="Table Web 1" w:semiHidden="1" w:unhideWhenUsed="1"/>
     <w:lsdException w:name="Table Web 2" w:semiHidden="1" w:unhideWhenUsed="1"/>
-    <w:lsdException w:name="Table Web 3" w:semiHidden="1" w:unhideWhenUsed="1"/>
     <w:lsdException w:name="Balloon Text" w:semiHidden="1" w:unhideWhenUsed="1"/>
     <w:lsdException w:name="Table Grid" w:uiPriority="39"/>
-    <w:lsdException w:name="Table Theme" w:semiHidden="1" w:unhideWhenUsed="1"/>
     <w:lsdException w:name="Placeholder Text" w:semiHidden="1"/>
     <w:lsdException w:name="No Spacing" w:uiPriority="1" w:qFormat="1"/>
     <w:lsdException w:name="Light Shading" w:uiPriority="60"/>
@@ -1011,21 +1420,22 @@
     <w:lsdException w:name="List Table 6 Colorful Accent 6" w:uiPriority="51"/>
     <w:lsdException w:name="List Table 7 Colorful Accent 6" w:uiPriority="52"/>
     <w:lsdException w:name="Mention" w:semiHidden="1" w:unhideWhenUsed="1"/>
+    <w:lsdException w:name="Smart Hyperlink" w:semiHidden="1" w:unhideWhenUsed="1"/>
   </w:latentStyles>
-  <w:style w:type="paragraph" w:default="1" w:styleId="Normal">
+  <w:style w:type="paragraph" w:default="1" w:styleId="a">
     <w:name w:val="Normal"/>
     <w:qFormat/>
     <w:pPr>
       <w:bidi/>
     </w:pPr>
   </w:style>
-  <w:style w:type="character" w:default="1" w:styleId="DefaultParagraphFont">
+  <w:style w:type="character" w:default="1" w:styleId="a0">
     <w:name w:val="Default Paragraph Font"/>
     <w:uiPriority w:val="1"/>
     <w:semiHidden/>
     <w:unhideWhenUsed/>
   </w:style>
-  <w:style w:type="table" w:default="1" w:styleId="TableNormal">
+  <w:style w:type="table" w:default="1" w:styleId="a1">
     <w:name w:val="Normal Table"/>
     <w:uiPriority w:val="99"/>
     <w:semiHidden/>
@@ -1040,15 +1450,15 @@
       </w:tblCellMar>
     </w:tblPr>
   </w:style>
-  <w:style w:type="numbering" w:default="1" w:styleId="NoList">
+  <w:style w:type="numbering" w:default="1" w:styleId="a2">
     <w:name w:val="No List"/>
     <w:uiPriority w:val="99"/>
     <w:semiHidden/>
     <w:unhideWhenUsed/>
   </w:style>
-  <w:style w:type="paragraph" w:styleId="ListParagraph">
+  <w:style w:type="paragraph" w:styleId="a3">
     <w:name w:val="List Paragraph"/>
-    <w:basedOn w:val="Normal"/>
+    <w:basedOn w:val="a"/>
     <w:uiPriority w:val="34"/>
     <w:qFormat/>
     <w:rsid w:val="00106ADF"/>

</xml_diff>